<commit_message>
Added first draft and hidden eclipse files
</commit_message>
<xml_diff>
--- a/Documentation/Meetings.docx
+++ b/Documentation/Meetings.docx
@@ -388,12 +388,39 @@
         </w:numPr>
       </w:pPr>
       <w:r>
-        <w:t xml:space="preserve">The originally intended ability to embed links into the text has been decided not to be implemented as having lots of links in a small block of text may lead to users pressing them by accident causing frustration. All the information will be accessed by the navigation already provided as well as a </w:t>
+        <w:t>The originally intended ability to embed links into the text has been decided not to be implemented as having lots of links in a small block of text may lead to users pressing them by accident causing frustration. All the information will be accessed by the navigation already provided as well as a few buttons here and there.</w:t>
+      </w:r>
+    </w:p>
+    <w:p>
+      <w:pPr>
+        <w:pStyle w:val="Heading1"/>
+        <w:rPr>
+          <w:u w:val="single"/>
+        </w:rPr>
+      </w:pPr>
+      <w:r>
+        <w:rPr>
+          <w:u w:val="single"/>
+        </w:rPr>
+        <w:t>Meeting 5 Presentation of Second Iteration</w:t>
+      </w:r>
+    </w:p>
+    <w:p>
+      <w:r>
+        <w:t xml:space="preserve">This meeting did not go well as I couldn’t properly show the server working due to the different versions of eclipse in the </w:t>
+      </w:r>
+      <w:proofErr w:type="spellStart"/>
+      <w:r>
+        <w:t>dec</w:t>
+      </w:r>
+      <w:proofErr w:type="spellEnd"/>
+      <w:r>
+        <w:t xml:space="preserve"> 10 lab at the time I didn’t realise that you couldn’t install the plugins that I needed for my project. And as I cannot install programs on the computers I couldn’t install the server either.</w:t>
       </w:r>
       <w:bookmarkStart w:id="0" w:name="_GoBack"/>
       <w:bookmarkEnd w:id="0"/>
       <w:r>
-        <w:t>few buttons here and there.</w:t>
+        <w:t xml:space="preserve"> During this meeting the database was discussed and where the server is going to be hosted. One option is to use a web hosting company but I am not sure if I can deploy my war file to this. The interface was discussed again and the colours are going to be changed to something less vibrant and make sure the buttons are a different colour to the text boxes to avoid confusion.</w:t>
       </w:r>
     </w:p>
     <w:sectPr>
@@ -1263,7 +1290,7 @@
         <w:behaviors>
           <w:behavior w:val="content"/>
         </w:behaviors>
-        <w:guid w:val="{B111F1F5-FF9A-400D-A166-AB4C8E5B6A41}"/>
+        <w:guid w:val="{E419C863-D067-4A69-992B-E06C9DB71005}"/>
       </w:docPartPr>
       <w:docPartBody>
         <w:p>
@@ -1351,12 +1378,14 @@
   <w:rsids>
     <w:rsidRoot w:val="00AA2452"/>
     <w:rsid w:val="000514FA"/>
+    <w:rsid w:val="00226834"/>
     <w:rsid w:val="00294290"/>
     <w:rsid w:val="00504F3F"/>
     <w:rsid w:val="0070243C"/>
     <w:rsid w:val="009B3485"/>
     <w:rsid w:val="00AA2452"/>
     <w:rsid w:val="00B94210"/>
+    <w:rsid w:val="00DF5859"/>
   </w:rsids>
   <m:mathPr>
     <m:mathFont m:val="Cambria Math"/>
@@ -1805,7 +1834,7 @@
     <w:basedOn w:val="DefaultParagraphFont"/>
     <w:uiPriority w:val="99"/>
     <w:semiHidden/>
-    <w:rsid w:val="00504F3F"/>
+    <w:rsid w:val="00226834"/>
     <w:rPr>
       <w:color w:val="808080"/>
     </w:rPr>
@@ -2124,6 +2153,15 @@
 </file>
 
 <file path=customXml/item1.xml><?xml version="1.0" encoding="utf-8"?>
+<?mso-contentType ?>
+<FormTemplates xmlns="http://schemas.microsoft.com/sharepoint/v3/contenttype/forms">
+  <Display>DocumentLibraryForm</Display>
+  <Edit>AssetEditForm</Edit>
+  <New>DocumentLibraryForm</New>
+</FormTemplates>
+</file>
+
+<file path=customXml/item2.xml><?xml version="1.0" encoding="utf-8"?>
 <BlogPostInfo xmlns="http://www.microsoft.com/Office/Word/BlogTool">
   <PostTitle>Meetings</PostTitle>
   <PostDate/>
@@ -2153,27 +2191,18 @@
 </BlogPostInfo>
 </file>
 
-<file path=customXml/item2.xml><?xml version="1.0" encoding="utf-8"?>
-<?mso-contentType ?>
-<FormTemplates xmlns="http://schemas.microsoft.com/sharepoint/v3/contenttype/forms">
-  <Display>DocumentLibraryForm</Display>
-  <Edit>AssetEditForm</Edit>
-  <New>DocumentLibraryForm</New>
-</FormTemplates>
+<file path=customXml/itemProps1.xml><?xml version="1.0" encoding="utf-8"?>
+<ds:datastoreItem xmlns:ds="http://schemas.openxmlformats.org/officeDocument/2006/customXml" ds:itemID="{5D1E2072-A7E3-4DAE-9149-608034D634FC}">
+  <ds:schemaRefs>
+    <ds:schemaRef ds:uri="http://schemas.microsoft.com/sharepoint/v3/contenttype/forms"/>
+  </ds:schemaRefs>
+</ds:datastoreItem>
 </file>
 
-<file path=customXml/itemProps1.xml><?xml version="1.0" encoding="utf-8"?>
+<file path=customXml/itemProps2.xml><?xml version="1.0" encoding="utf-8"?>
 <ds:datastoreItem xmlns:ds="http://schemas.openxmlformats.org/officeDocument/2006/customXml" ds:itemID="{5F329CAD-B019-4FA6-9FEF-74898909AD20}">
   <ds:schemaRefs>
     <ds:schemaRef ds:uri="http://www.microsoft.com/Office/Word/BlogTool"/>
   </ds:schemaRefs>
 </ds:datastoreItem>
-</file>
-
-<file path=customXml/itemProps2.xml><?xml version="1.0" encoding="utf-8"?>
-<ds:datastoreItem xmlns:ds="http://schemas.openxmlformats.org/officeDocument/2006/customXml" ds:itemID="{5D1E2072-A7E3-4DAE-9149-608034D634FC}">
-  <ds:schemaRefs>
-    <ds:schemaRef ds:uri="http://schemas.microsoft.com/sharepoint/v3/contenttype/forms"/>
-  </ds:schemaRefs>
-</ds:datastoreItem>
 </file>
</xml_diff>

<commit_message>
Small changes to server
Git hub had a bug where the class path caused an error I contacted the
company and they didn't know of this bug and have since corrected it.
</commit_message>
<xml_diff>
--- a/Documentation/Meetings.docx
+++ b/Documentation/Meetings.docx
@@ -407,22 +407,94 @@
     </w:p>
     <w:p>
       <w:r>
-        <w:t xml:space="preserve">This meeting did not go well as I couldn’t properly show the server working due to the different versions of eclipse in the </w:t>
-      </w:r>
-      <w:proofErr w:type="spellStart"/>
-      <w:r>
-        <w:t>dec</w:t>
-      </w:r>
-      <w:proofErr w:type="spellEnd"/>
-      <w:r>
-        <w:t xml:space="preserve"> 10 lab at the time I didn’t realise that you couldn’t install the plugins that I needed for my project. And as I cannot install programs on the computers I couldn’t install the server either.</w:t>
+        <w:t>During this meeting the database was discussed and where the server is going to be hosted. One option is to use a web hosting company but I am not sure if I can deploy my war file to this. The interface was discussed again and the colours are going to be changed to something less vibrant and make sure the buttons are a different colour to the text boxes to avoid confusion.</w:t>
+      </w:r>
+    </w:p>
+    <w:p/>
+    <w:p>
+      <w:pPr>
+        <w:pStyle w:val="Heading1"/>
+        <w:rPr>
+          <w:u w:val="single"/>
+        </w:rPr>
+      </w:pPr>
+      <w:r>
+        <w:rPr>
+          <w:u w:val="single"/>
+        </w:rPr>
+        <w:t xml:space="preserve">Meeting </w:t>
+      </w:r>
+      <w:r>
+        <w:rPr>
+          <w:u w:val="single"/>
+        </w:rPr>
+        <w:t>6</w:t>
+      </w:r>
+      <w:r>
+        <w:rPr>
+          <w:u w:val="single"/>
+        </w:rPr>
+        <w:t xml:space="preserve"> Presentation of Third Iteration</w:t>
+      </w:r>
+    </w:p>
+    <w:p>
+      <w:r>
+        <w:t>The changes to the interface was shown and really went down well. No further changes are needed to the interface of the App. The server administration and database were presented. There was a discussion of how they worked and the client was impressed and is considering using the website as a main source to getting the drug information rather than his website. Some suggestions were made to the final features of the app such as what to be displayed for the comparisons. It was discussed if there is some extra time in the schedule that some features could be added to the admin interface:</w:t>
+      </w:r>
+    </w:p>
+    <w:p>
+      <w:pPr>
+        <w:pStyle w:val="ListParagraph"/>
+        <w:numPr>
+          <w:ilvl w:val="0"/>
+          <w:numId w:val="3"/>
+        </w:numPr>
+      </w:pPr>
+      <w:r>
+        <w:t xml:space="preserve">Sorting, searching, </w:t>
+      </w:r>
+      <w:r>
+        <w:t>and filtering</w:t>
+      </w:r>
+      <w:r>
+        <w:t xml:space="preserve"> to the display tables of the data as HTML.</w:t>
+      </w:r>
+    </w:p>
+    <w:p>
+      <w:pPr>
+        <w:pStyle w:val="ListParagraph"/>
+        <w:numPr>
+          <w:ilvl w:val="0"/>
+          <w:numId w:val="3"/>
+        </w:numPr>
+      </w:pPr>
+      <w:r>
+        <w:t>The first line drugs could be a drop down of existing drugs in the database rather than adding names of drugs. This will avoid the chance of causing errors with the interaction feature.</w:t>
+      </w:r>
+    </w:p>
+    <w:p>
+      <w:pPr>
+        <w:pStyle w:val="ListParagraph"/>
+        <w:numPr>
+          <w:ilvl w:val="0"/>
+          <w:numId w:val="3"/>
+        </w:numPr>
+      </w:pPr>
+      <w:r>
+        <w:t>The linking between data in tables was also discussed it was suggested that the pathogens could have relationships to the drugs.</w:t>
+      </w:r>
+    </w:p>
+    <w:p>
+      <w:r>
+        <w:t xml:space="preserve">Final deployment was discussed and hosting options were looked at but still no solid choice yet as I still need experience in this area. The future of this project was discussed and possible features that could be added after the project is handed in to the University such as the ability of drug types and hosting the NHS database of drugs. </w:t>
       </w:r>
       <w:bookmarkStart w:id="0" w:name="_GoBack"/>
       <w:bookmarkEnd w:id="0"/>
       <w:r>
-        <w:t xml:space="preserve"> During this meeting the database was discussed and where the server is going to be hosted. One option is to use a web hosting company but I am not sure if I can deploy my war file to this. The interface was discussed again and the colours are going to be changed to something less vibrant and make sure the buttons are a different colour to the text boxes to avoid confusion.</w:t>
-      </w:r>
-    </w:p>
+        <w:t xml:space="preserve"> </w:t>
+      </w:r>
+    </w:p>
+    <w:p/>
     <w:sectPr>
       <w:pgSz w:w="12240" w:h="15840"/>
       <w:pgMar w:top="1440" w:right="1440" w:bottom="1440" w:left="1440" w:header="720" w:footer="720" w:gutter="0"/>
@@ -548,6 +620,119 @@
     </w:lvl>
   </w:abstractNum>
   <w:abstractNum w:abstractNumId="1">
+    <w:nsid w:val="170306EE"/>
+    <w:multiLevelType w:val="hybridMultilevel"/>
+    <w:tmpl w:val="F1D8A260"/>
+    <w:lvl w:ilvl="0" w:tplc="08090001">
+      <w:start w:val="1"/>
+      <w:numFmt w:val="bullet"/>
+      <w:lvlText w:val=""/>
+      <w:lvlJc w:val="left"/>
+      <w:pPr>
+        <w:ind w:left="720" w:hanging="360"/>
+      </w:pPr>
+      <w:rPr>
+        <w:rFonts w:ascii="Symbol" w:hAnsi="Symbol" w:hint="default"/>
+      </w:rPr>
+    </w:lvl>
+    <w:lvl w:ilvl="1" w:tplc="08090003" w:tentative="1">
+      <w:start w:val="1"/>
+      <w:numFmt w:val="bullet"/>
+      <w:lvlText w:val="o"/>
+      <w:lvlJc w:val="left"/>
+      <w:pPr>
+        <w:ind w:left="1440" w:hanging="360"/>
+      </w:pPr>
+      <w:rPr>
+        <w:rFonts w:ascii="Courier New" w:hAnsi="Courier New" w:cs="Courier New" w:hint="default"/>
+      </w:rPr>
+    </w:lvl>
+    <w:lvl w:ilvl="2" w:tplc="08090005" w:tentative="1">
+      <w:start w:val="1"/>
+      <w:numFmt w:val="bullet"/>
+      <w:lvlText w:val=""/>
+      <w:lvlJc w:val="left"/>
+      <w:pPr>
+        <w:ind w:left="2160" w:hanging="360"/>
+      </w:pPr>
+      <w:rPr>
+        <w:rFonts w:ascii="Wingdings" w:hAnsi="Wingdings" w:hint="default"/>
+      </w:rPr>
+    </w:lvl>
+    <w:lvl w:ilvl="3" w:tplc="08090001" w:tentative="1">
+      <w:start w:val="1"/>
+      <w:numFmt w:val="bullet"/>
+      <w:lvlText w:val=""/>
+      <w:lvlJc w:val="left"/>
+      <w:pPr>
+        <w:ind w:left="2880" w:hanging="360"/>
+      </w:pPr>
+      <w:rPr>
+        <w:rFonts w:ascii="Symbol" w:hAnsi="Symbol" w:hint="default"/>
+      </w:rPr>
+    </w:lvl>
+    <w:lvl w:ilvl="4" w:tplc="08090003" w:tentative="1">
+      <w:start w:val="1"/>
+      <w:numFmt w:val="bullet"/>
+      <w:lvlText w:val="o"/>
+      <w:lvlJc w:val="left"/>
+      <w:pPr>
+        <w:ind w:left="3600" w:hanging="360"/>
+      </w:pPr>
+      <w:rPr>
+        <w:rFonts w:ascii="Courier New" w:hAnsi="Courier New" w:cs="Courier New" w:hint="default"/>
+      </w:rPr>
+    </w:lvl>
+    <w:lvl w:ilvl="5" w:tplc="08090005" w:tentative="1">
+      <w:start w:val="1"/>
+      <w:numFmt w:val="bullet"/>
+      <w:lvlText w:val=""/>
+      <w:lvlJc w:val="left"/>
+      <w:pPr>
+        <w:ind w:left="4320" w:hanging="360"/>
+      </w:pPr>
+      <w:rPr>
+        <w:rFonts w:ascii="Wingdings" w:hAnsi="Wingdings" w:hint="default"/>
+      </w:rPr>
+    </w:lvl>
+    <w:lvl w:ilvl="6" w:tplc="08090001" w:tentative="1">
+      <w:start w:val="1"/>
+      <w:numFmt w:val="bullet"/>
+      <w:lvlText w:val=""/>
+      <w:lvlJc w:val="left"/>
+      <w:pPr>
+        <w:ind w:left="5040" w:hanging="360"/>
+      </w:pPr>
+      <w:rPr>
+        <w:rFonts w:ascii="Symbol" w:hAnsi="Symbol" w:hint="default"/>
+      </w:rPr>
+    </w:lvl>
+    <w:lvl w:ilvl="7" w:tplc="08090003" w:tentative="1">
+      <w:start w:val="1"/>
+      <w:numFmt w:val="bullet"/>
+      <w:lvlText w:val="o"/>
+      <w:lvlJc w:val="left"/>
+      <w:pPr>
+        <w:ind w:left="5760" w:hanging="360"/>
+      </w:pPr>
+      <w:rPr>
+        <w:rFonts w:ascii="Courier New" w:hAnsi="Courier New" w:cs="Courier New" w:hint="default"/>
+      </w:rPr>
+    </w:lvl>
+    <w:lvl w:ilvl="8" w:tplc="08090005" w:tentative="1">
+      <w:start w:val="1"/>
+      <w:numFmt w:val="bullet"/>
+      <w:lvlText w:val=""/>
+      <w:lvlJc w:val="left"/>
+      <w:pPr>
+        <w:ind w:left="6480" w:hanging="360"/>
+      </w:pPr>
+      <w:rPr>
+        <w:rFonts w:ascii="Wingdings" w:hAnsi="Wingdings" w:hint="default"/>
+      </w:rPr>
+    </w:lvl>
+  </w:abstractNum>
+  <w:abstractNum w:abstractNumId="2">
     <w:nsid w:val="17FE1B73"/>
     <w:multiLevelType w:val="hybridMultilevel"/>
     <w:tmpl w:val="5F36FFEA"/>
@@ -661,10 +846,13 @@
     </w:lvl>
   </w:abstractNum>
   <w:num w:numId="1">
-    <w:abstractNumId w:val="1"/>
+    <w:abstractNumId w:val="2"/>
   </w:num>
   <w:num w:numId="2">
     <w:abstractNumId w:val="0"/>
+  </w:num>
+  <w:num w:numId="3">
+    <w:abstractNumId w:val="1"/>
   </w:num>
 </w:numbering>
 </file>
@@ -1290,7 +1478,7 @@
         <w:behaviors>
           <w:behavior w:val="content"/>
         </w:behaviors>
-        <w:guid w:val="{E419C863-D067-4A69-992B-E06C9DB71005}"/>
+        <w:guid w:val="{9CE5940C-2ECA-4ACE-A9D5-3701FE354687}"/>
       </w:docPartPr>
       <w:docPartBody>
         <w:p>
@@ -1381,9 +1569,11 @@
     <w:rsid w:val="00226834"/>
     <w:rsid w:val="00294290"/>
     <w:rsid w:val="00504F3F"/>
+    <w:rsid w:val="006B7EAE"/>
     <w:rsid w:val="0070243C"/>
     <w:rsid w:val="009B3485"/>
     <w:rsid w:val="00AA2452"/>
+    <w:rsid w:val="00AB2F0D"/>
     <w:rsid w:val="00B94210"/>
     <w:rsid w:val="00DF5859"/>
   </w:rsids>
@@ -1834,7 +2024,7 @@
     <w:basedOn w:val="DefaultParagraphFont"/>
     <w:uiPriority w:val="99"/>
     <w:semiHidden/>
-    <w:rsid w:val="00226834"/>
+    <w:rsid w:val="00AB2F0D"/>
     <w:rPr>
       <w:color w:val="808080"/>
     </w:rPr>
@@ -2153,15 +2343,6 @@
 </file>
 
 <file path=customXml/item1.xml><?xml version="1.0" encoding="utf-8"?>
-<?mso-contentType ?>
-<FormTemplates xmlns="http://schemas.microsoft.com/sharepoint/v3/contenttype/forms">
-  <Display>DocumentLibraryForm</Display>
-  <Edit>AssetEditForm</Edit>
-  <New>DocumentLibraryForm</New>
-</FormTemplates>
-</file>
-
-<file path=customXml/item2.xml><?xml version="1.0" encoding="utf-8"?>
 <BlogPostInfo xmlns="http://www.microsoft.com/Office/Word/BlogTool">
   <PostTitle>Meetings</PostTitle>
   <PostDate/>
@@ -2191,18 +2372,27 @@
 </BlogPostInfo>
 </file>
 
+<file path=customXml/item2.xml><?xml version="1.0" encoding="utf-8"?>
+<?mso-contentType ?>
+<FormTemplates xmlns="http://schemas.microsoft.com/sharepoint/v3/contenttype/forms">
+  <Display>DocumentLibraryForm</Display>
+  <Edit>AssetEditForm</Edit>
+  <New>DocumentLibraryForm</New>
+</FormTemplates>
+</file>
+
 <file path=customXml/itemProps1.xml><?xml version="1.0" encoding="utf-8"?>
+<ds:datastoreItem xmlns:ds="http://schemas.openxmlformats.org/officeDocument/2006/customXml" ds:itemID="{5F329CAD-B019-4FA6-9FEF-74898909AD20}">
+  <ds:schemaRefs>
+    <ds:schemaRef ds:uri="http://www.microsoft.com/Office/Word/BlogTool"/>
+  </ds:schemaRefs>
+</ds:datastoreItem>
+</file>
+
+<file path=customXml/itemProps2.xml><?xml version="1.0" encoding="utf-8"?>
 <ds:datastoreItem xmlns:ds="http://schemas.openxmlformats.org/officeDocument/2006/customXml" ds:itemID="{5D1E2072-A7E3-4DAE-9149-608034D634FC}">
   <ds:schemaRefs>
     <ds:schemaRef ds:uri="http://schemas.microsoft.com/sharepoint/v3/contenttype/forms"/>
   </ds:schemaRefs>
 </ds:datastoreItem>
-</file>
-
-<file path=customXml/itemProps2.xml><?xml version="1.0" encoding="utf-8"?>
-<ds:datastoreItem xmlns:ds="http://schemas.openxmlformats.org/officeDocument/2006/customXml" ds:itemID="{5F329CAD-B019-4FA6-9FEF-74898909AD20}">
-  <ds:schemaRefs>
-    <ds:schemaRef ds:uri="http://www.microsoft.com/Office/Word/BlogTool"/>
-  </ds:schemaRefs>
-</ds:datastoreItem>
 </file>
</xml_diff>